<commit_message>
Repair Control Unit And Add The SumArray Test Code
</commit_message>
<xml_diff>
--- a/Documentation/Single Cycle Processor.docx
+++ b/Documentation/Single Cycle Processor.docx
@@ -46,13 +46,11 @@
     <w:p>
       <w:pPr>
         <w:spacing w:line="276" w:lineRule="auto"/>
-        <w:ind w:left="3600" w:firstLine="720"/>
-        <w:rPr>
-          <w:rFonts w:ascii="Calibri Light" w:hAnsi="Calibri Light" w:cs="Calibri Light"/>
-          <w:b/>
-          <w:bCs/>
-          <w:sz w:val="28"/>
-          <w:szCs w:val="160"/>
+        <w:jc w:val="center"/>
+        <w:rPr>
+          <w:rFonts w:ascii="Antique Olive Compact" w:hAnsi="Antique Olive Compact"/>
+          <w:sz w:val="96"/>
+          <w:szCs w:val="360"/>
         </w:rPr>
       </w:pPr>
       <w:hyperlink r:id="rId8" w:history="1">
@@ -62,11 +60,10 @@
             <w:rFonts w:ascii="Calibri Light" w:hAnsi="Calibri Light" w:cs="Calibri Light"/>
             <w:b/>
             <w:bCs/>
-            <w:color w:val="auto"/>
             <w:sz w:val="28"/>
             <w:szCs w:val="160"/>
           </w:rPr>
-          <w:t>GITHUB</w:t>
+          <w:t>GitHub</w:t>
         </w:r>
       </w:hyperlink>
     </w:p>
@@ -249,6 +246,7 @@
     <w:p>
       <w:pPr>
         <w:spacing w:line="276" w:lineRule="auto"/>
+        <w:jc w:val="center"/>
         <w:rPr>
           <w:rFonts w:ascii="Chicago" w:hAnsi="Chicago"/>
           <w:b/>
@@ -262,6 +260,7 @@
     <w:p>
       <w:pPr>
         <w:spacing w:line="276" w:lineRule="auto"/>
+        <w:jc w:val="center"/>
         <w:rPr>
           <w:rFonts w:ascii="Chicago" w:hAnsi="Chicago"/>
           <w:b/>
@@ -455,6 +454,8 @@
           <w:t xml:space="preserve"> Nasser</w:t>
         </w:r>
       </w:hyperlink>
+      <w:bookmarkStart w:id="0" w:name="_GoBack"/>
+      <w:bookmarkEnd w:id="0"/>
     </w:p>
     <w:p>
       <w:pPr>
@@ -2765,6 +2766,7 @@
       <w:r>
         <w:rPr>
           <w:rFonts w:ascii="Calibri Light" w:hAnsi="Calibri Light" w:cs="Calibri Light"/>
+          <w:noProof/>
           <w:sz w:val="28"/>
           <w:szCs w:val="28"/>
           <w:shd w:val="clear" w:color="auto" w:fill="FFFFFF"/>
@@ -3901,6 +3903,7 @@
       <w:r>
         <w:rPr>
           <w:rFonts w:ascii="Cascadia Code" w:hAnsi="Cascadia Code" w:cs="Cascadia Code"/>
+          <w:noProof/>
           <w:sz w:val="56"/>
           <w:szCs w:val="56"/>
           <w:u w:val="single"/>
@@ -9844,20 +9847,7 @@
           <w:shd w:val="clear" w:color="auto" w:fill="FFFFFF"/>
         </w:rPr>
         <w:lastRenderedPageBreak/>
-        <w:t>2.4.</w:t>
-      </w:r>
-      <w:r>
-        <w:rPr>
-          <w:rFonts w:ascii="Calibri Light" w:hAnsi="Calibri Light" w:cs="Calibri Light"/>
-          <w:b/>
-          <w:bCs/>
-          <w:i/>
-          <w:iCs/>
-          <w:sz w:val="44"/>
-          <w:szCs w:val="44"/>
-          <w:shd w:val="clear" w:color="auto" w:fill="FFFFFF"/>
-        </w:rPr>
-        <w:t xml:space="preserve">2 Logic </w:t>
+        <w:t xml:space="preserve">2.4.2 Logic </w:t>
       </w:r>
       <w:r>
         <w:rPr>
@@ -10158,20 +10148,7 @@
           <w:shd w:val="clear" w:color="auto" w:fill="FFFFFF"/>
         </w:rPr>
         <w:lastRenderedPageBreak/>
-        <w:t>2.4.</w:t>
-      </w:r>
-      <w:r>
-        <w:rPr>
-          <w:rFonts w:ascii="Calibri Light" w:hAnsi="Calibri Light" w:cs="Calibri Light"/>
-          <w:b/>
-          <w:bCs/>
-          <w:i/>
-          <w:iCs/>
-          <w:sz w:val="44"/>
-          <w:szCs w:val="44"/>
-          <w:shd w:val="clear" w:color="auto" w:fill="FFFFFF"/>
-        </w:rPr>
-        <w:t xml:space="preserve">3 Shift </w:t>
+        <w:t xml:space="preserve">2.4.3 Shift </w:t>
       </w:r>
       <w:r>
         <w:rPr>
@@ -11470,6 +11447,7 @@
           <w:rFonts w:ascii="Calibri" w:hAnsi="Calibri" w:cs="Calibri"/>
           <w:b/>
           <w:bCs/>
+          <w:noProof/>
           <w:sz w:val="56"/>
           <w:szCs w:val="56"/>
           <w:shd w:val="clear" w:color="auto" w:fill="FFFFFF"/>
@@ -11892,6 +11870,7 @@
       <w:r>
         <w:rPr>
           <w:rFonts w:ascii="Calibri Light" w:eastAsia="Arial" w:hAnsi="Calibri Light" w:cs="Calibri Light"/>
+          <w:noProof/>
           <w:sz w:val="28"/>
           <w:szCs w:val="28"/>
         </w:rPr>
@@ -12085,6 +12064,7 @@
           <w:rFonts w:ascii="Calibri Light" w:eastAsia="Arial" w:hAnsi="Calibri Light" w:cs="Calibri Light"/>
           <w:b/>
           <w:i/>
+          <w:noProof/>
           <w:sz w:val="28"/>
           <w:szCs w:val="28"/>
         </w:rPr>
@@ -12639,6 +12619,7 @@
       <w:r>
         <w:rPr>
           <w:rFonts w:ascii="Calibri Light" w:hAnsi="Calibri Light" w:cs="Calibri Light"/>
+          <w:noProof/>
           <w:sz w:val="28"/>
           <w:szCs w:val="28"/>
         </w:rPr>
@@ -12897,6 +12878,7 @@
           <w:rFonts w:ascii="Calibri Light" w:hAnsi="Calibri Light" w:cs="Calibri Light"/>
           <w:b/>
           <w:i/>
+          <w:noProof/>
           <w:sz w:val="28"/>
           <w:szCs w:val="28"/>
         </w:rPr>
@@ -13074,6 +13056,7 @@
           <w:rFonts w:ascii="Calibri Light" w:hAnsi="Calibri Light" w:cs="Calibri Light"/>
           <w:b/>
           <w:i/>
+          <w:noProof/>
           <w:sz w:val="36"/>
           <w:szCs w:val="36"/>
         </w:rPr>
@@ -15409,8 +15392,6 @@
           <w:shd w:val="clear" w:color="auto" w:fill="FFFFFF"/>
         </w:rPr>
       </w:pPr>
-      <w:bookmarkStart w:id="0" w:name="_GoBack"/>
-      <w:bookmarkEnd w:id="0"/>
     </w:p>
     <w:sectPr>
       <w:footerReference w:type="default" r:id="rId60"/>
@@ -15486,7 +15467,7 @@
           <w:rPr>
             <w:noProof/>
           </w:rPr>
-          <w:t>1</w:t>
+          <w:t>21</w:t>
         </w:r>
         <w:r>
           <w:rPr>
@@ -21958,7 +21939,7 @@
 </file>
 
 <file path=customXml/itemProps1.xml><?xml version="1.0" encoding="utf-8"?>
-<ds:datastoreItem xmlns:ds="http://schemas.openxmlformats.org/officeDocument/2006/customXml" ds:itemID="{C7A8ED78-8A0C-4241-8DE8-DB8BD677DEA5}">
+<ds:datastoreItem xmlns:ds="http://schemas.openxmlformats.org/officeDocument/2006/customXml" ds:itemID="{B883229C-E1CA-422A-8C9D-2820297B9B7A}">
   <ds:schemaRefs>
     <ds:schemaRef ds:uri="http://schemas.openxmlformats.org/officeDocument/2006/bibliography"/>
   </ds:schemaRefs>

</xml_diff>

<commit_message>
Add Assembler In Documentation.
</commit_message>
<xml_diff>
--- a/Documentation/Single Cycle Processor.docx
+++ b/Documentation/Single Cycle Processor.docx
@@ -454,8 +454,6 @@
           <w:t xml:space="preserve"> Nasser</w:t>
         </w:r>
       </w:hyperlink>
-      <w:bookmarkStart w:id="0" w:name="_GoBack"/>
-      <w:bookmarkEnd w:id="0"/>
     </w:p>
     <w:p>
       <w:pPr>
@@ -15386,6 +15384,147 @@
         <w:shd w:val="clear" w:color="auto" w:fill="FFFFFF"/>
         <w:spacing w:before="100" w:beforeAutospacing="1" w:after="0" w:line="240" w:lineRule="auto"/>
         <w:rPr>
+          <w:rFonts w:ascii="Calibri" w:hAnsi="Calibri" w:cs="Calibri"/>
+          <w:b/>
+          <w:bCs/>
+          <w:sz w:val="56"/>
+          <w:szCs w:val="56"/>
+          <w:shd w:val="clear" w:color="auto" w:fill="FFFFFF"/>
+        </w:rPr>
+      </w:pPr>
+      <w:proofErr w:type="gramStart"/>
+      <w:r>
+        <w:rPr>
+          <w:rFonts w:ascii="Calibri" w:hAnsi="Calibri" w:cs="Calibri"/>
+          <w:b/>
+          <w:bCs/>
+          <w:sz w:val="56"/>
+          <w:szCs w:val="56"/>
+          <w:shd w:val="clear" w:color="auto" w:fill="FFFFFF"/>
+        </w:rPr>
+        <w:lastRenderedPageBreak/>
+        <w:t>4.Assembler</w:t>
+      </w:r>
+      <w:proofErr w:type="gramEnd"/>
+    </w:p>
+    <w:p>
+      <w:pPr>
+        <w:shd w:val="clear" w:color="auto" w:fill="FFFFFF"/>
+        <w:spacing w:before="100" w:beforeAutospacing="1" w:after="0" w:line="240" w:lineRule="auto"/>
+        <w:rPr>
+          <w:rFonts w:ascii="Calibri Light" w:hAnsi="Calibri Light" w:cs="Calibri Light"/>
+          <w:color w:val="1F1F1F"/>
+          <w:sz w:val="36"/>
+          <w:szCs w:val="36"/>
+          <w:shd w:val="clear" w:color="auto" w:fill="FFFFFF"/>
+        </w:rPr>
+      </w:pPr>
+      <w:r>
+        <w:rPr>
+          <w:rFonts w:ascii="Calibri Light" w:hAnsi="Calibri Light" w:cs="Calibri Light"/>
+          <w:color w:val="1F1F1F"/>
+          <w:sz w:val="36"/>
+          <w:szCs w:val="36"/>
+          <w:shd w:val="clear" w:color="auto" w:fill="FFFFFF"/>
+        </w:rPr>
+        <w:t>We need to test our circuit, but it requires instructions in machine code (hexadecimal). To bridge this gap, we've developed a custom assembler program. This program acts as a translator, taking the instructions we provide and converting them into the hexadecimal values the circuit can understand. Now, we can use these machine code instructions to test and verify the circuit's functionality.</w:t>
+      </w:r>
+    </w:p>
+    <w:p>
+      <w:pPr>
+        <w:shd w:val="clear" w:color="auto" w:fill="FFFFFF"/>
+        <w:spacing w:before="100" w:beforeAutospacing="1" w:after="0" w:line="240" w:lineRule="auto"/>
+        <w:rPr>
+          <w:rFonts w:ascii="Calibri Light" w:hAnsi="Calibri Light" w:cs="Calibri Light"/>
+          <w:b/>
+          <w:bCs/>
+          <w:sz w:val="160"/>
+          <w:szCs w:val="160"/>
+          <w:shd w:val="clear" w:color="auto" w:fill="FFFFFF"/>
+        </w:rPr>
+      </w:pPr>
+      <w:bookmarkStart w:id="0" w:name="_GoBack"/>
+      <w:bookmarkEnd w:id="0"/>
+      <w:r>
+        <w:rPr>
+          <w:noProof/>
+        </w:rPr>
+        <w:drawing>
+          <wp:anchor distT="0" distB="0" distL="114300" distR="114300" simplePos="0" relativeHeight="251722752" behindDoc="0" locked="0" layoutInCell="1" allowOverlap="1">
+            <wp:simplePos x="0" y="0"/>
+            <wp:positionH relativeFrom="margin">
+              <wp:align>center</wp:align>
+            </wp:positionH>
+            <wp:positionV relativeFrom="paragraph">
+              <wp:posOffset>182880</wp:posOffset>
+            </wp:positionV>
+            <wp:extent cx="4800000" cy="5295238"/>
+            <wp:effectExtent l="0" t="0" r="635" b="1270"/>
+            <wp:wrapSquare wrapText="bothSides"/>
+            <wp:docPr id="1" name="Picture 1"/>
+            <wp:cNvGraphicFramePr>
+              <a:graphicFrameLocks xmlns:a="http://schemas.openxmlformats.org/drawingml/2006/main" noChangeAspect="1"/>
+            </wp:cNvGraphicFramePr>
+            <a:graphic xmlns:a="http://schemas.openxmlformats.org/drawingml/2006/main">
+              <a:graphicData uri="http://schemas.openxmlformats.org/drawingml/2006/picture">
+                <pic:pic xmlns:pic="http://schemas.openxmlformats.org/drawingml/2006/picture">
+                  <pic:nvPicPr>
+                    <pic:cNvPr id="1" name=""/>
+                    <pic:cNvPicPr/>
+                  </pic:nvPicPr>
+                  <pic:blipFill>
+                    <a:blip r:embed="rId60">
+                      <a:extLst>
+                        <a:ext uri="{28A0092B-C50C-407E-A947-70E740481C1C}">
+                          <a14:useLocalDpi xmlns:a14="http://schemas.microsoft.com/office/drawing/2010/main" val="0"/>
+                        </a:ext>
+                      </a:extLst>
+                    </a:blip>
+                    <a:stretch>
+                      <a:fillRect/>
+                    </a:stretch>
+                  </pic:blipFill>
+                  <pic:spPr>
+                    <a:xfrm>
+                      <a:off x="0" y="0"/>
+                      <a:ext cx="4800000" cy="5295238"/>
+                    </a:xfrm>
+                    <a:prstGeom prst="rect">
+                      <a:avLst/>
+                    </a:prstGeom>
+                  </pic:spPr>
+                </pic:pic>
+              </a:graphicData>
+            </a:graphic>
+            <wp14:sizeRelH relativeFrom="page">
+              <wp14:pctWidth>0</wp14:pctWidth>
+            </wp14:sizeRelH>
+            <wp14:sizeRelV relativeFrom="page">
+              <wp14:pctHeight>0</wp14:pctHeight>
+            </wp14:sizeRelV>
+          </wp:anchor>
+        </w:drawing>
+      </w:r>
+    </w:p>
+    <w:p>
+      <w:pPr>
+        <w:shd w:val="clear" w:color="auto" w:fill="FFFFFF"/>
+        <w:spacing w:before="100" w:beforeAutospacing="1" w:after="0" w:line="240" w:lineRule="auto"/>
+        <w:rPr>
+          <w:rFonts w:ascii="Calibri" w:hAnsi="Calibri" w:cs="Calibri"/>
+          <w:b/>
+          <w:bCs/>
+          <w:sz w:val="56"/>
+          <w:szCs w:val="56"/>
+          <w:shd w:val="clear" w:color="auto" w:fill="FFFFFF"/>
+        </w:rPr>
+      </w:pPr>
+    </w:p>
+    <w:p>
+      <w:pPr>
+        <w:shd w:val="clear" w:color="auto" w:fill="FFFFFF"/>
+        <w:spacing w:before="100" w:beforeAutospacing="1" w:after="0" w:line="240" w:lineRule="auto"/>
+        <w:rPr>
           <w:rFonts w:ascii="Calibri Light" w:hAnsi="Calibri Light" w:cs="Calibri Light"/>
           <w:sz w:val="28"/>
           <w:szCs w:val="28"/>
@@ -15394,7 +15533,7 @@
       </w:pPr>
     </w:p>
     <w:sectPr>
-      <w:footerReference w:type="default" r:id="rId60"/>
+      <w:footerReference w:type="default" r:id="rId61"/>
       <w:pgSz w:w="12240" w:h="15840"/>
       <w:pgMar w:top="720" w:right="720" w:bottom="720" w:left="720" w:header="720" w:footer="720" w:gutter="0"/>
       <w:cols w:space="720"/>
@@ -15467,7 +15606,7 @@
           <w:rPr>
             <w:noProof/>
           </w:rPr>
-          <w:t>21</w:t>
+          <w:t>32</w:t>
         </w:r>
         <w:r>
           <w:rPr>
@@ -21939,7 +22078,7 @@
 </file>
 
 <file path=customXml/itemProps1.xml><?xml version="1.0" encoding="utf-8"?>
-<ds:datastoreItem xmlns:ds="http://schemas.openxmlformats.org/officeDocument/2006/customXml" ds:itemID="{B883229C-E1CA-422A-8C9D-2820297B9B7A}">
+<ds:datastoreItem xmlns:ds="http://schemas.openxmlformats.org/officeDocument/2006/customXml" ds:itemID="{063F6414-F96F-4A01-ABA5-20DE6FB25909}">
   <ds:schemaRefs>
     <ds:schemaRef ds:uri="http://schemas.openxmlformats.org/officeDocument/2006/bibliography"/>
   </ds:schemaRefs>

</xml_diff>